<commit_message>
Delivered diploma project to reviewer.
</commit_message>
<xml_diff>
--- a/Others/Дипломен Проект.docx
+++ b/Others/Дипломен Проект.docx
@@ -1,6 +1,6 @@
 
 <file path=word/document.xml><?xml version="1.0" encoding="utf-8"?>
-<w:document xmlns:wpc="http://schemas.microsoft.com/office/word/2010/wordprocessingCanvas" xmlns:cx="http://schemas.microsoft.com/office/drawing/2014/chartex" xmlns:cx1="http://schemas.microsoft.com/office/drawing/2015/9/8/chartex" xmlns:cx2="http://schemas.microsoft.com/office/drawing/2015/10/21/chartex" xmlns:cx3="http://schemas.microsoft.com/office/drawing/2016/5/9/chartex" xmlns:cx4="http://schemas.microsoft.com/office/drawing/2016/5/10/chartex" xmlns:cx5="http://schemas.microsoft.com/office/drawing/2016/5/11/chartex" xmlns:cx6="http://schemas.microsoft.com/office/drawing/2016/5/12/chartex" xmlns:cx7="http://schemas.microsoft.com/office/drawing/2016/5/13/chartex" xmlns:cx8="http://schemas.microsoft.com/office/drawing/2016/5/14/chartex" xmlns:mc="http://schemas.openxmlformats.org/markup-compatibility/2006" xmlns:aink="http://schemas.microsoft.com/office/drawing/2016/ink" xmlns:am3d="http://schemas.microsoft.com/office/drawing/2017/model3d" xmlns:o="urn:schemas-microsoft-com:office:office" xmlns:r="http://schemas.openxmlformats.org/officeDocument/2006/relationships" xmlns:m="http://schemas.openxmlformats.org/officeDocument/2006/math" xmlns:v="urn:schemas-microsoft-com:vml" xmlns:wp14="http://schemas.microsoft.com/office/word/2010/wordprocessingDrawing" xmlns:wp="http://schemas.openxmlformats.org/drawingml/2006/wordprocessingDrawing" xmlns:w10="urn:schemas-microsoft-com:office:word" xmlns:w="http://schemas.openxmlformats.org/wordprocessingml/2006/main" xmlns:w14="http://schemas.microsoft.com/office/word/2010/wordml" xmlns:w15="http://schemas.microsoft.com/office/word/2012/wordml" xmlns:w16cex="http://schemas.microsoft.com/office/word/2018/wordml/cex" xmlns:w16cid="http://schemas.microsoft.com/office/word/2016/wordml/cid" xmlns:w16="http://schemas.microsoft.com/office/word/2018/wordml" xmlns:w16sdtdh="http://schemas.microsoft.com/office/word/2020/wordml/sdtdatahash" xmlns:w16se="http://schemas.microsoft.com/office/word/2015/wordml/symex" xmlns:wpg="http://schemas.microsoft.com/office/word/2010/wordprocessingGroup" xmlns:wpi="http://schemas.microsoft.com/office/word/2010/wordprocessingInk" xmlns:wne="http://schemas.microsoft.com/office/word/2006/wordml" xmlns:wps="http://schemas.microsoft.com/office/word/2010/wordprocessingShape" mc:Ignorable="w14 w15 w16se w16cid w16 w16cex w16sdtdh wp14">
+<w:document xmlns:wpc="http://schemas.microsoft.com/office/word/2010/wordprocessingCanvas" xmlns:cx="http://schemas.microsoft.com/office/drawing/2014/chartex" xmlns:cx1="http://schemas.microsoft.com/office/drawing/2015/9/8/chartex" xmlns:cx2="http://schemas.microsoft.com/office/drawing/2015/10/21/chartex" xmlns:cx3="http://schemas.microsoft.com/office/drawing/2016/5/9/chartex" xmlns:cx4="http://schemas.microsoft.com/office/drawing/2016/5/10/chartex" xmlns:cx5="http://schemas.microsoft.com/office/drawing/2016/5/11/chartex" xmlns:cx6="http://schemas.microsoft.com/office/drawing/2016/5/12/chartex" xmlns:cx7="http://schemas.microsoft.com/office/drawing/2016/5/13/chartex" xmlns:cx8="http://schemas.microsoft.com/office/drawing/2016/5/14/chartex" xmlns:mc="http://schemas.openxmlformats.org/markup-compatibility/2006" xmlns:aink="http://schemas.microsoft.com/office/drawing/2016/ink" xmlns:am3d="http://schemas.microsoft.com/office/drawing/2017/model3d" xmlns:o="urn:schemas-microsoft-com:office:office" xmlns:oel="http://schemas.microsoft.com/office/2019/extlst" xmlns:r="http://schemas.openxmlformats.org/officeDocument/2006/relationships" xmlns:m="http://schemas.openxmlformats.org/officeDocument/2006/math" xmlns:v="urn:schemas-microsoft-com:vml" xmlns:wp14="http://schemas.microsoft.com/office/word/2010/wordprocessingDrawing" xmlns:wp="http://schemas.openxmlformats.org/drawingml/2006/wordprocessingDrawing" xmlns:w10="urn:schemas-microsoft-com:office:word" xmlns:w="http://schemas.openxmlformats.org/wordprocessingml/2006/main" xmlns:w14="http://schemas.microsoft.com/office/word/2010/wordml" xmlns:w15="http://schemas.microsoft.com/office/word/2012/wordml" xmlns:w16cex="http://schemas.microsoft.com/office/word/2018/wordml/cex" xmlns:w16cid="http://schemas.microsoft.com/office/word/2016/wordml/cid" xmlns:w16="http://schemas.microsoft.com/office/word/2018/wordml" xmlns:w16sdtdh="http://schemas.microsoft.com/office/word/2020/wordml/sdtdatahash" xmlns:w16se="http://schemas.microsoft.com/office/word/2015/wordml/symex" xmlns:wpg="http://schemas.microsoft.com/office/word/2010/wordprocessingGroup" xmlns:wpi="http://schemas.microsoft.com/office/word/2010/wordprocessingInk" xmlns:wne="http://schemas.microsoft.com/office/word/2006/wordml" xmlns:wps="http://schemas.microsoft.com/office/word/2010/wordprocessingShape" mc:Ignorable="w14 w15 w16se w16cid w16 w16cex w16sdtdh wp14">
   <w:body>
     <w:p>
       <w:pPr>
@@ -675,7 +675,7 @@
       </w:pPr>
       <w:bookmarkStart w:id="0" w:name="_Toc101391724"/>
       <w:bookmarkStart w:id="1" w:name="_Toc101391769"/>
-      <w:bookmarkStart w:id="2" w:name="_Toc101982847"/>
+      <w:bookmarkStart w:id="2" w:name="_Toc101995658"/>
       <w:r>
         <w:rPr>
           <w:rFonts w:ascii="Times New Roman" w:hAnsi="Times New Roman" w:cs="Times New Roman"/>
@@ -738,7 +738,7 @@
           <w:r>
             <w:fldChar w:fldCharType="separate"/>
           </w:r>
-          <w:hyperlink w:anchor="_Toc101982847" w:history="1">
+          <w:hyperlink w:anchor="_Toc101995658" w:history="1">
             <w:r>
               <w:rPr>
                 <w:rStyle w:val="Hyperlink"/>
@@ -769,7 +769,7 @@
                 <w:noProof/>
                 <w:webHidden/>
               </w:rPr>
-              <w:instrText xml:space="preserve"> PAGEREF _Toc101982847 \h </w:instrText>
+              <w:instrText xml:space="preserve"> PAGEREF _Toc101995658 \h </w:instrText>
             </w:r>
             <w:r>
               <w:rPr>
@@ -811,7 +811,7 @@
               <w:noProof/>
             </w:rPr>
           </w:pPr>
-          <w:hyperlink w:anchor="_Toc101982848" w:history="1">
+          <w:hyperlink w:anchor="_Toc101995659" w:history="1">
             <w:r>
               <w:rPr>
                 <w:rStyle w:val="Hyperlink"/>
@@ -842,7 +842,7 @@
                 <w:noProof/>
                 <w:webHidden/>
               </w:rPr>
-              <w:instrText xml:space="preserve"> PAGEREF _Toc101982848 \h </w:instrText>
+              <w:instrText xml:space="preserve"> PAGEREF _Toc101995659 \h </w:instrText>
             </w:r>
             <w:r>
               <w:rPr>
@@ -884,7 +884,7 @@
               <w:noProof/>
             </w:rPr>
           </w:pPr>
-          <w:hyperlink w:anchor="_Toc101982849" w:history="1">
+          <w:hyperlink w:anchor="_Toc101995660" w:history="1">
             <w:r>
               <w:rPr>
                 <w:rStyle w:val="Hyperlink"/>
@@ -915,7 +915,7 @@
                 <w:noProof/>
                 <w:webHidden/>
               </w:rPr>
-              <w:instrText xml:space="preserve"> PAGEREF _Toc101982849 \h </w:instrText>
+              <w:instrText xml:space="preserve"> PAGEREF _Toc101995660 \h </w:instrText>
             </w:r>
             <w:r>
               <w:rPr>
@@ -957,7 +957,7 @@
               <w:noProof/>
             </w:rPr>
           </w:pPr>
-          <w:hyperlink w:anchor="_Toc101982850" w:history="1">
+          <w:hyperlink w:anchor="_Toc101995661" w:history="1">
             <w:r>
               <w:rPr>
                 <w:rStyle w:val="Hyperlink"/>
@@ -988,7 +988,7 @@
                 <w:noProof/>
                 <w:webHidden/>
               </w:rPr>
-              <w:instrText xml:space="preserve"> PAGEREF _Toc101982850 \h </w:instrText>
+              <w:instrText xml:space="preserve"> PAGEREF _Toc101995661 \h </w:instrText>
             </w:r>
             <w:r>
               <w:rPr>
@@ -1030,7 +1030,7 @@
               <w:noProof/>
             </w:rPr>
           </w:pPr>
-          <w:hyperlink w:anchor="_Toc101982851" w:history="1">
+          <w:hyperlink w:anchor="_Toc101995662" w:history="1">
             <w:r>
               <w:rPr>
                 <w:rStyle w:val="Hyperlink"/>
@@ -1061,7 +1061,7 @@
                 <w:noProof/>
                 <w:webHidden/>
               </w:rPr>
-              <w:instrText xml:space="preserve"> PAGEREF _Toc101982851 \h </w:instrText>
+              <w:instrText xml:space="preserve"> PAGEREF _Toc101995662 \h </w:instrText>
             </w:r>
             <w:r>
               <w:rPr>
@@ -1103,7 +1103,7 @@
               <w:noProof/>
             </w:rPr>
           </w:pPr>
-          <w:hyperlink w:anchor="_Toc101982852" w:history="1">
+          <w:hyperlink w:anchor="_Toc101995663" w:history="1">
             <w:r>
               <w:rPr>
                 <w:rStyle w:val="Hyperlink"/>
@@ -1134,7 +1134,7 @@
                 <w:noProof/>
                 <w:webHidden/>
               </w:rPr>
-              <w:instrText xml:space="preserve"> PAGEREF _Toc101982852 \h </w:instrText>
+              <w:instrText xml:space="preserve"> PAGEREF _Toc101995663 \h </w:instrText>
             </w:r>
             <w:r>
               <w:rPr>
@@ -1176,7 +1176,7 @@
               <w:noProof/>
             </w:rPr>
           </w:pPr>
-          <w:hyperlink w:anchor="_Toc101982853" w:history="1">
+          <w:hyperlink w:anchor="_Toc101995664" w:history="1">
             <w:r>
               <w:rPr>
                 <w:rStyle w:val="Hyperlink"/>
@@ -1207,7 +1207,7 @@
                 <w:noProof/>
                 <w:webHidden/>
               </w:rPr>
-              <w:instrText xml:space="preserve"> PAGEREF _Toc101982853 \h </w:instrText>
+              <w:instrText xml:space="preserve"> PAGEREF _Toc101995664 \h </w:instrText>
             </w:r>
             <w:r>
               <w:rPr>
@@ -1249,7 +1249,7 @@
               <w:noProof/>
             </w:rPr>
           </w:pPr>
-          <w:hyperlink w:anchor="_Toc101982854" w:history="1">
+          <w:hyperlink w:anchor="_Toc101995665" w:history="1">
             <w:r>
               <w:rPr>
                 <w:rStyle w:val="Hyperlink"/>
@@ -1280,7 +1280,7 @@
                 <w:noProof/>
                 <w:webHidden/>
               </w:rPr>
-              <w:instrText xml:space="preserve"> PAGEREF _Toc101982854 \h </w:instrText>
+              <w:instrText xml:space="preserve"> PAGEREF _Toc101995665 \h </w:instrText>
             </w:r>
             <w:r>
               <w:rPr>
@@ -1322,7 +1322,7 @@
               <w:noProof/>
             </w:rPr>
           </w:pPr>
-          <w:hyperlink w:anchor="_Toc101982855" w:history="1">
+          <w:hyperlink w:anchor="_Toc101995666" w:history="1">
             <w:r>
               <w:rPr>
                 <w:rStyle w:val="Hyperlink"/>
@@ -1353,7 +1353,7 @@
                 <w:noProof/>
                 <w:webHidden/>
               </w:rPr>
-              <w:instrText xml:space="preserve"> PAGEREF _Toc101982855 \h </w:instrText>
+              <w:instrText xml:space="preserve"> PAGEREF _Toc101995666 \h </w:instrText>
             </w:r>
             <w:r>
               <w:rPr>
@@ -1395,7 +1395,7 @@
               <w:noProof/>
             </w:rPr>
           </w:pPr>
-          <w:hyperlink w:anchor="_Toc101982856" w:history="1">
+          <w:hyperlink w:anchor="_Toc101995667" w:history="1">
             <w:r>
               <w:rPr>
                 <w:rStyle w:val="Hyperlink"/>
@@ -1426,7 +1426,7 @@
                 <w:noProof/>
                 <w:webHidden/>
               </w:rPr>
-              <w:instrText xml:space="preserve"> PAGEREF _Toc101982856 \h </w:instrText>
+              <w:instrText xml:space="preserve"> PAGEREF _Toc101995667 \h </w:instrText>
             </w:r>
             <w:r>
               <w:rPr>
@@ -1468,7 +1468,7 @@
               <w:noProof/>
             </w:rPr>
           </w:pPr>
-          <w:hyperlink w:anchor="_Toc101982857" w:history="1">
+          <w:hyperlink w:anchor="_Toc101995668" w:history="1">
             <w:r>
               <w:rPr>
                 <w:rStyle w:val="Hyperlink"/>
@@ -1499,7 +1499,7 @@
                 <w:noProof/>
                 <w:webHidden/>
               </w:rPr>
-              <w:instrText xml:space="preserve"> PAGEREF _Toc101982857 \h </w:instrText>
+              <w:instrText xml:space="preserve"> PAGEREF _Toc101995668 \h </w:instrText>
             </w:r>
             <w:r>
               <w:rPr>
@@ -1541,7 +1541,7 @@
               <w:noProof/>
             </w:rPr>
           </w:pPr>
-          <w:hyperlink w:anchor="_Toc101982858" w:history="1">
+          <w:hyperlink w:anchor="_Toc101995669" w:history="1">
             <w:r>
               <w:rPr>
                 <w:rStyle w:val="Hyperlink"/>
@@ -1572,7 +1572,7 @@
                 <w:noProof/>
                 <w:webHidden/>
               </w:rPr>
-              <w:instrText xml:space="preserve"> PAGEREF _Toc101982858 \h </w:instrText>
+              <w:instrText xml:space="preserve"> PAGEREF _Toc101995669 \h </w:instrText>
             </w:r>
             <w:r>
               <w:rPr>
@@ -1614,7 +1614,7 @@
               <w:noProof/>
             </w:rPr>
           </w:pPr>
-          <w:hyperlink w:anchor="_Toc101982859" w:history="1">
+          <w:hyperlink w:anchor="_Toc101995670" w:history="1">
             <w:r>
               <w:rPr>
                 <w:rStyle w:val="Hyperlink"/>
@@ -1645,7 +1645,7 @@
                 <w:noProof/>
                 <w:webHidden/>
               </w:rPr>
-              <w:instrText xml:space="preserve"> PAGEREF _Toc101982859 \h </w:instrText>
+              <w:instrText xml:space="preserve"> PAGEREF _Toc101995670 \h </w:instrText>
             </w:r>
             <w:r>
               <w:rPr>
@@ -1687,7 +1687,7 @@
               <w:noProof/>
             </w:rPr>
           </w:pPr>
-          <w:hyperlink w:anchor="_Toc101982860" w:history="1">
+          <w:hyperlink w:anchor="_Toc101995671" w:history="1">
             <w:r>
               <w:rPr>
                 <w:rStyle w:val="Hyperlink"/>
@@ -1718,7 +1718,7 @@
                 <w:noProof/>
                 <w:webHidden/>
               </w:rPr>
-              <w:instrText xml:space="preserve"> PAGEREF _Toc101982860 \h </w:instrText>
+              <w:instrText xml:space="preserve"> PAGEREF _Toc101995671 \h </w:instrText>
             </w:r>
             <w:r>
               <w:rPr>
@@ -1760,7 +1760,7 @@
               <w:noProof/>
             </w:rPr>
           </w:pPr>
-          <w:hyperlink w:anchor="_Toc101982861" w:history="1">
+          <w:hyperlink w:anchor="_Toc101995672" w:history="1">
             <w:r>
               <w:rPr>
                 <w:rStyle w:val="Hyperlink"/>
@@ -1791,7 +1791,7 @@
                 <w:noProof/>
                 <w:webHidden/>
               </w:rPr>
-              <w:instrText xml:space="preserve"> PAGEREF _Toc101982861 \h </w:instrText>
+              <w:instrText xml:space="preserve"> PAGEREF _Toc101995672 \h </w:instrText>
             </w:r>
             <w:r>
               <w:rPr>
@@ -1833,7 +1833,7 @@
               <w:noProof/>
             </w:rPr>
           </w:pPr>
-          <w:hyperlink w:anchor="_Toc101982862" w:history="1">
+          <w:hyperlink w:anchor="_Toc101995673" w:history="1">
             <w:r>
               <w:rPr>
                 <w:rStyle w:val="Hyperlink"/>
@@ -1864,7 +1864,7 @@
                 <w:noProof/>
                 <w:webHidden/>
               </w:rPr>
-              <w:instrText xml:space="preserve"> PAGEREF _Toc101982862 \h </w:instrText>
+              <w:instrText xml:space="preserve"> PAGEREF _Toc101995673 \h </w:instrText>
             </w:r>
             <w:r>
               <w:rPr>
@@ -1906,7 +1906,7 @@
               <w:noProof/>
             </w:rPr>
           </w:pPr>
-          <w:hyperlink w:anchor="_Toc101982863" w:history="1">
+          <w:hyperlink w:anchor="_Toc101995674" w:history="1">
             <w:r>
               <w:rPr>
                 <w:rStyle w:val="Hyperlink"/>
@@ -1937,7 +1937,7 @@
                 <w:noProof/>
                 <w:webHidden/>
               </w:rPr>
-              <w:instrText xml:space="preserve"> PAGEREF _Toc101982863 \h </w:instrText>
+              <w:instrText xml:space="preserve"> PAGEREF _Toc101995674 \h </w:instrText>
             </w:r>
             <w:r>
               <w:rPr>
@@ -1979,7 +1979,7 @@
               <w:noProof/>
             </w:rPr>
           </w:pPr>
-          <w:hyperlink w:anchor="_Toc101982864" w:history="1">
+          <w:hyperlink w:anchor="_Toc101995675" w:history="1">
             <w:r>
               <w:rPr>
                 <w:rStyle w:val="Hyperlink"/>
@@ -2010,7 +2010,7 @@
                 <w:noProof/>
                 <w:webHidden/>
               </w:rPr>
-              <w:instrText xml:space="preserve"> PAGEREF _Toc101982864 \h </w:instrText>
+              <w:instrText xml:space="preserve"> PAGEREF _Toc101995675 \h </w:instrText>
             </w:r>
             <w:r>
               <w:rPr>
@@ -2052,7 +2052,7 @@
               <w:noProof/>
             </w:rPr>
           </w:pPr>
-          <w:hyperlink w:anchor="_Toc101982865" w:history="1">
+          <w:hyperlink w:anchor="_Toc101995676" w:history="1">
             <w:r>
               <w:rPr>
                 <w:rStyle w:val="Hyperlink"/>
@@ -2083,7 +2083,7 @@
                 <w:noProof/>
                 <w:webHidden/>
               </w:rPr>
-              <w:instrText xml:space="preserve"> PAGEREF _Toc101982865 \h </w:instrText>
+              <w:instrText xml:space="preserve"> PAGEREF _Toc101995676 \h </w:instrText>
             </w:r>
             <w:r>
               <w:rPr>
@@ -2125,7 +2125,7 @@
               <w:noProof/>
             </w:rPr>
           </w:pPr>
-          <w:hyperlink w:anchor="_Toc101982866" w:history="1">
+          <w:hyperlink w:anchor="_Toc101995677" w:history="1">
             <w:r>
               <w:rPr>
                 <w:rStyle w:val="Hyperlink"/>
@@ -2156,7 +2156,7 @@
                 <w:noProof/>
                 <w:webHidden/>
               </w:rPr>
-              <w:instrText xml:space="preserve"> PAGEREF _Toc101982866 \h </w:instrText>
+              <w:instrText xml:space="preserve"> PAGEREF _Toc101995677 \h </w:instrText>
             </w:r>
             <w:r>
               <w:rPr>
@@ -2198,7 +2198,7 @@
               <w:noProof/>
             </w:rPr>
           </w:pPr>
-          <w:hyperlink w:anchor="_Toc101982867" w:history="1">
+          <w:hyperlink w:anchor="_Toc101995678" w:history="1">
             <w:r>
               <w:rPr>
                 <w:rStyle w:val="Hyperlink"/>
@@ -2229,7 +2229,7 @@
                 <w:noProof/>
                 <w:webHidden/>
               </w:rPr>
-              <w:instrText xml:space="preserve"> PAGEREF _Toc101982867 \h </w:instrText>
+              <w:instrText xml:space="preserve"> PAGEREF _Toc101995678 \h </w:instrText>
             </w:r>
             <w:r>
               <w:rPr>
@@ -2271,7 +2271,7 @@
               <w:noProof/>
             </w:rPr>
           </w:pPr>
-          <w:hyperlink w:anchor="_Toc101982868" w:history="1">
+          <w:hyperlink w:anchor="_Toc101995679" w:history="1">
             <w:r>
               <w:rPr>
                 <w:rStyle w:val="Hyperlink"/>
@@ -2302,7 +2302,7 @@
                 <w:noProof/>
                 <w:webHidden/>
               </w:rPr>
-              <w:instrText xml:space="preserve"> PAGEREF _Toc101982868 \h </w:instrText>
+              <w:instrText xml:space="preserve"> PAGEREF _Toc101995679 \h </w:instrText>
             </w:r>
             <w:r>
               <w:rPr>
@@ -2344,7 +2344,7 @@
               <w:noProof/>
             </w:rPr>
           </w:pPr>
-          <w:hyperlink w:anchor="_Toc101982869" w:history="1">
+          <w:hyperlink w:anchor="_Toc101995680" w:history="1">
             <w:r>
               <w:rPr>
                 <w:rStyle w:val="Hyperlink"/>
@@ -2375,7 +2375,7 @@
                 <w:noProof/>
                 <w:webHidden/>
               </w:rPr>
-              <w:instrText xml:space="preserve"> PAGEREF _Toc101982869 \h </w:instrText>
+              <w:instrText xml:space="preserve"> PAGEREF _Toc101995680 \h </w:instrText>
             </w:r>
             <w:r>
               <w:rPr>
@@ -2417,7 +2417,7 @@
               <w:noProof/>
             </w:rPr>
           </w:pPr>
-          <w:hyperlink w:anchor="_Toc101982870" w:history="1">
+          <w:hyperlink w:anchor="_Toc101995681" w:history="1">
             <w:r>
               <w:rPr>
                 <w:rStyle w:val="Hyperlink"/>
@@ -2448,7 +2448,7 @@
                 <w:noProof/>
                 <w:webHidden/>
               </w:rPr>
-              <w:instrText xml:space="preserve"> PAGEREF _Toc101982870 \h </w:instrText>
+              <w:instrText xml:space="preserve"> PAGEREF _Toc101995681 \h </w:instrText>
             </w:r>
             <w:r>
               <w:rPr>
@@ -2512,14 +2512,6 @@
     </w:p>
     <w:p>
       <w:pPr>
-        <w:ind w:firstLine="0"/>
-        <w:rPr>
-          <w:lang w:val="bg-BG"/>
-        </w:rPr>
-      </w:pPr>
-    </w:p>
-    <w:p>
-      <w:pPr>
         <w:pStyle w:val="Heading1"/>
         <w:ind w:firstLine="0"/>
         <w:jc w:val="center"/>
@@ -2531,7 +2523,7 @@
           <w:lang w:val="bg-BG"/>
         </w:rPr>
       </w:pPr>
-      <w:bookmarkStart w:id="3" w:name="_Toc101982848"/>
+      <w:bookmarkStart w:id="3" w:name="_Toc101995659"/>
       <w:r>
         <w:rPr>
           <w:rFonts w:ascii="Times New Roman" w:hAnsi="Times New Roman" w:cs="Times New Roman"/>
@@ -2540,6 +2532,7 @@
           <w:color w:val="000000" w:themeColor="text1"/>
           <w:lang w:val="bg-BG"/>
         </w:rPr>
+        <w:lastRenderedPageBreak/>
         <w:t>Теоретична част</w:t>
       </w:r>
       <w:bookmarkEnd w:id="3"/>
@@ -2559,7 +2552,7 @@
           <w:lang w:val="bg-BG"/>
         </w:rPr>
       </w:pPr>
-      <w:bookmarkStart w:id="4" w:name="_Toc101982849"/>
+      <w:bookmarkStart w:id="4" w:name="_Toc101995660"/>
       <w:r>
         <w:rPr>
           <w:rFonts w:ascii="Times New Roman" w:hAnsi="Times New Roman" w:cs="Times New Roman"/>
@@ -3885,7 +3878,160 @@
           <w:szCs w:val="24"/>
           <w:lang w:val="bg-BG"/>
         </w:rPr>
-        <w:t xml:space="preserve"> запитване </w:t>
+        <w:t xml:space="preserve"> запитване за оторизация</w:t>
+      </w:r>
+      <w:r>
+        <w:rPr>
+          <w:rFonts w:ascii="Times New Roman" w:hAnsi="Times New Roman" w:cs="Times New Roman"/>
+          <w:sz w:val="24"/>
+          <w:szCs w:val="24"/>
+          <w:lang w:val="bg-BG"/>
+        </w:rPr>
+        <w:t>.</w:t>
+      </w:r>
+      <w:r>
+        <w:rPr>
+          <w:rFonts w:ascii="Times New Roman" w:hAnsi="Times New Roman" w:cs="Times New Roman"/>
+          <w:sz w:val="24"/>
+          <w:szCs w:val="24"/>
+          <w:lang w:val="bg-BG"/>
+        </w:rPr>
+        <w:t xml:space="preserve"> Модулът е сравнително евтин</w:t>
+      </w:r>
+      <w:r>
+        <w:rPr>
+          <w:rFonts w:ascii="Times New Roman" w:hAnsi="Times New Roman" w:cs="Times New Roman"/>
+          <w:sz w:val="24"/>
+          <w:szCs w:val="24"/>
+          <w:lang w:val="bg-BG"/>
+        </w:rPr>
+        <w:t xml:space="preserve"> и позволява надграждане. Т</w:t>
+      </w:r>
+      <w:r>
+        <w:rPr>
+          <w:rFonts w:ascii="Times New Roman" w:hAnsi="Times New Roman" w:cs="Times New Roman"/>
+          <w:sz w:val="24"/>
+          <w:szCs w:val="24"/>
+          <w:lang w:val="bg-BG"/>
+        </w:rPr>
+        <w:t xml:space="preserve">ова </w:t>
+      </w:r>
+      <w:r>
+        <w:rPr>
+          <w:rFonts w:ascii="Times New Roman" w:hAnsi="Times New Roman" w:cs="Times New Roman"/>
+          <w:sz w:val="24"/>
+          <w:szCs w:val="24"/>
+          <w:lang w:val="bg-BG"/>
+        </w:rPr>
+        <w:t xml:space="preserve">дава възможността </w:t>
+      </w:r>
+      <w:r>
+        <w:rPr>
+          <w:rFonts w:ascii="Times New Roman" w:hAnsi="Times New Roman" w:cs="Times New Roman"/>
+          <w:sz w:val="24"/>
+          <w:szCs w:val="24"/>
+          <w:lang w:val="bg-BG"/>
+        </w:rPr>
+        <w:t>да се използва</w:t>
+      </w:r>
+      <w:r>
+        <w:rPr>
+          <w:rFonts w:ascii="Times New Roman" w:hAnsi="Times New Roman" w:cs="Times New Roman"/>
+          <w:sz w:val="24"/>
+          <w:szCs w:val="24"/>
+          <w:lang w:val="bg-BG"/>
+        </w:rPr>
+        <w:t>т</w:t>
+      </w:r>
+      <w:r>
+        <w:rPr>
+          <w:rFonts w:ascii="Times New Roman" w:hAnsi="Times New Roman" w:cs="Times New Roman"/>
+          <w:sz w:val="24"/>
+          <w:szCs w:val="24"/>
+          <w:lang w:val="bg-BG"/>
+        </w:rPr>
+        <w:t xml:space="preserve"> повече от един модул</w:t>
+      </w:r>
+      <w:r>
+        <w:rPr>
+          <w:rFonts w:ascii="Times New Roman" w:hAnsi="Times New Roman" w:cs="Times New Roman"/>
+          <w:sz w:val="24"/>
+          <w:szCs w:val="24"/>
+          <w:lang w:val="bg-BG"/>
+        </w:rPr>
+        <w:t xml:space="preserve">и с цел </w:t>
+      </w:r>
+      <w:r>
+        <w:rPr>
+          <w:rFonts w:ascii="Times New Roman" w:hAnsi="Times New Roman" w:cs="Times New Roman"/>
+          <w:sz w:val="24"/>
+          <w:szCs w:val="24"/>
+          <w:lang w:val="bg-BG"/>
+        </w:rPr>
+        <w:t>пълен</w:t>
+      </w:r>
+      <w:r>
+        <w:rPr>
+          <w:rFonts w:ascii="Times New Roman" w:hAnsi="Times New Roman" w:cs="Times New Roman"/>
+          <w:sz w:val="24"/>
+          <w:szCs w:val="24"/>
+          <w:lang w:val="bg-BG"/>
+        </w:rPr>
+        <w:t xml:space="preserve"> </w:t>
+      </w:r>
+      <w:r>
+        <w:rPr>
+          <w:rFonts w:ascii="Times New Roman" w:hAnsi="Times New Roman" w:cs="Times New Roman"/>
+          <w:sz w:val="24"/>
+          <w:szCs w:val="24"/>
+          <w:lang w:val="bg-BG"/>
+        </w:rPr>
+        <w:t xml:space="preserve">контрол </w:t>
+      </w:r>
+      <w:r>
+        <w:rPr>
+          <w:rFonts w:ascii="Times New Roman" w:hAnsi="Times New Roman" w:cs="Times New Roman"/>
+          <w:sz w:val="24"/>
+          <w:szCs w:val="24"/>
+          <w:lang w:val="bg-BG"/>
+        </w:rPr>
+        <w:t>върху</w:t>
+      </w:r>
+      <w:r>
+        <w:rPr>
+          <w:rFonts w:ascii="Times New Roman" w:hAnsi="Times New Roman" w:cs="Times New Roman"/>
+          <w:sz w:val="24"/>
+          <w:szCs w:val="24"/>
+          <w:lang w:val="bg-BG"/>
+        </w:rPr>
+        <w:t xml:space="preserve"> сградата</w:t>
+      </w:r>
+      <w:r>
+        <w:rPr>
+          <w:rFonts w:ascii="Times New Roman" w:hAnsi="Times New Roman" w:cs="Times New Roman"/>
+          <w:sz w:val="24"/>
+          <w:szCs w:val="24"/>
+          <w:lang w:val="bg-BG"/>
+        </w:rPr>
+        <w:t>.</w:t>
+      </w:r>
+      <w:r>
+        <w:rPr>
+          <w:rFonts w:ascii="Times New Roman" w:hAnsi="Times New Roman" w:cs="Times New Roman"/>
+          <w:sz w:val="24"/>
+          <w:szCs w:val="24"/>
+          <w:lang w:val="bg-BG"/>
+        </w:rPr>
+        <w:t xml:space="preserve"> </w:t>
+      </w:r>
+      <w:r>
+        <w:rPr>
+          <w:rFonts w:ascii="Times New Roman" w:hAnsi="Times New Roman" w:cs="Times New Roman"/>
+          <w:sz w:val="24"/>
+          <w:szCs w:val="24"/>
+          <w:lang w:val="bg-BG"/>
+        </w:rPr>
+        <w:t xml:space="preserve">По </w:t>
       </w:r>
       <w:r>
         <w:rPr>
@@ -3895,160 +4041,7 @@
           <w:lang w:val="bg-BG"/>
         </w:rPr>
         <w:lastRenderedPageBreak/>
-        <w:t>за оторизация</w:t>
-      </w:r>
-      <w:r>
-        <w:rPr>
-          <w:rFonts w:ascii="Times New Roman" w:hAnsi="Times New Roman" w:cs="Times New Roman"/>
-          <w:sz w:val="24"/>
-          <w:szCs w:val="24"/>
-          <w:lang w:val="bg-BG"/>
-        </w:rPr>
-        <w:t>.</w:t>
-      </w:r>
-      <w:r>
-        <w:rPr>
-          <w:rFonts w:ascii="Times New Roman" w:hAnsi="Times New Roman" w:cs="Times New Roman"/>
-          <w:sz w:val="24"/>
-          <w:szCs w:val="24"/>
-          <w:lang w:val="bg-BG"/>
-        </w:rPr>
-        <w:t xml:space="preserve"> Модулът е сравнително евтин</w:t>
-      </w:r>
-      <w:r>
-        <w:rPr>
-          <w:rFonts w:ascii="Times New Roman" w:hAnsi="Times New Roman" w:cs="Times New Roman"/>
-          <w:sz w:val="24"/>
-          <w:szCs w:val="24"/>
-          <w:lang w:val="bg-BG"/>
-        </w:rPr>
-        <w:t xml:space="preserve"> и позволява надграждане. Т</w:t>
-      </w:r>
-      <w:r>
-        <w:rPr>
-          <w:rFonts w:ascii="Times New Roman" w:hAnsi="Times New Roman" w:cs="Times New Roman"/>
-          <w:sz w:val="24"/>
-          <w:szCs w:val="24"/>
-          <w:lang w:val="bg-BG"/>
-        </w:rPr>
-        <w:t xml:space="preserve">ова </w:t>
-      </w:r>
-      <w:r>
-        <w:rPr>
-          <w:rFonts w:ascii="Times New Roman" w:hAnsi="Times New Roman" w:cs="Times New Roman"/>
-          <w:sz w:val="24"/>
-          <w:szCs w:val="24"/>
-          <w:lang w:val="bg-BG"/>
-        </w:rPr>
-        <w:t xml:space="preserve">дава възможността </w:t>
-      </w:r>
-      <w:r>
-        <w:rPr>
-          <w:rFonts w:ascii="Times New Roman" w:hAnsi="Times New Roman" w:cs="Times New Roman"/>
-          <w:sz w:val="24"/>
-          <w:szCs w:val="24"/>
-          <w:lang w:val="bg-BG"/>
-        </w:rPr>
-        <w:t>да се използва</w:t>
-      </w:r>
-      <w:r>
-        <w:rPr>
-          <w:rFonts w:ascii="Times New Roman" w:hAnsi="Times New Roman" w:cs="Times New Roman"/>
-          <w:sz w:val="24"/>
-          <w:szCs w:val="24"/>
-          <w:lang w:val="bg-BG"/>
-        </w:rPr>
-        <w:t>т</w:t>
-      </w:r>
-      <w:r>
-        <w:rPr>
-          <w:rFonts w:ascii="Times New Roman" w:hAnsi="Times New Roman" w:cs="Times New Roman"/>
-          <w:sz w:val="24"/>
-          <w:szCs w:val="24"/>
-          <w:lang w:val="bg-BG"/>
-        </w:rPr>
-        <w:t xml:space="preserve"> повече от един модул</w:t>
-      </w:r>
-      <w:r>
-        <w:rPr>
-          <w:rFonts w:ascii="Times New Roman" w:hAnsi="Times New Roman" w:cs="Times New Roman"/>
-          <w:sz w:val="24"/>
-          <w:szCs w:val="24"/>
-          <w:lang w:val="bg-BG"/>
-        </w:rPr>
-        <w:t xml:space="preserve">и с цел </w:t>
-      </w:r>
-      <w:r>
-        <w:rPr>
-          <w:rFonts w:ascii="Times New Roman" w:hAnsi="Times New Roman" w:cs="Times New Roman"/>
-          <w:sz w:val="24"/>
-          <w:szCs w:val="24"/>
-          <w:lang w:val="bg-BG"/>
-        </w:rPr>
-        <w:t>пълен</w:t>
-      </w:r>
-      <w:r>
-        <w:rPr>
-          <w:rFonts w:ascii="Times New Roman" w:hAnsi="Times New Roman" w:cs="Times New Roman"/>
-          <w:sz w:val="24"/>
-          <w:szCs w:val="24"/>
-          <w:lang w:val="bg-BG"/>
-        </w:rPr>
-        <w:t xml:space="preserve"> </w:t>
-      </w:r>
-      <w:r>
-        <w:rPr>
-          <w:rFonts w:ascii="Times New Roman" w:hAnsi="Times New Roman" w:cs="Times New Roman"/>
-          <w:sz w:val="24"/>
-          <w:szCs w:val="24"/>
-          <w:lang w:val="bg-BG"/>
-        </w:rPr>
-        <w:t xml:space="preserve">контрол </w:t>
-      </w:r>
-      <w:r>
-        <w:rPr>
-          <w:rFonts w:ascii="Times New Roman" w:hAnsi="Times New Roman" w:cs="Times New Roman"/>
-          <w:sz w:val="24"/>
-          <w:szCs w:val="24"/>
-          <w:lang w:val="bg-BG"/>
-        </w:rPr>
-        <w:t>върху</w:t>
-      </w:r>
-      <w:r>
-        <w:rPr>
-          <w:rFonts w:ascii="Times New Roman" w:hAnsi="Times New Roman" w:cs="Times New Roman"/>
-          <w:sz w:val="24"/>
-          <w:szCs w:val="24"/>
-          <w:lang w:val="bg-BG"/>
-        </w:rPr>
-        <w:t xml:space="preserve"> сградата</w:t>
-      </w:r>
-      <w:r>
-        <w:rPr>
-          <w:rFonts w:ascii="Times New Roman" w:hAnsi="Times New Roman" w:cs="Times New Roman"/>
-          <w:sz w:val="24"/>
-          <w:szCs w:val="24"/>
-          <w:lang w:val="bg-BG"/>
-        </w:rPr>
-        <w:t>.</w:t>
-      </w:r>
-      <w:r>
-        <w:rPr>
-          <w:rFonts w:ascii="Times New Roman" w:hAnsi="Times New Roman" w:cs="Times New Roman"/>
-          <w:sz w:val="24"/>
-          <w:szCs w:val="24"/>
-          <w:lang w:val="bg-BG"/>
-        </w:rPr>
-        <w:t xml:space="preserve"> </w:t>
-      </w:r>
-      <w:r>
-        <w:rPr>
-          <w:rFonts w:ascii="Times New Roman" w:hAnsi="Times New Roman" w:cs="Times New Roman"/>
-          <w:sz w:val="24"/>
-          <w:szCs w:val="24"/>
-          <w:lang w:val="bg-BG"/>
-        </w:rPr>
-        <w:t>По този начин с</w:t>
+        <w:t>този начин с</w:t>
       </w:r>
       <w:r>
         <w:rPr>
@@ -4773,7 +4766,7 @@
           <w:lang w:val="bg-BG"/>
         </w:rPr>
       </w:pPr>
-      <w:bookmarkStart w:id="5" w:name="_Toc101982850"/>
+      <w:bookmarkStart w:id="5" w:name="_Toc101995661"/>
       <w:r>
         <w:rPr>
           <w:rFonts w:ascii="Times New Roman" w:hAnsi="Times New Roman" w:cs="Times New Roman"/>
@@ -4804,7 +4797,7 @@
           <w:lang w:val="bg-BG"/>
         </w:rPr>
       </w:pPr>
-      <w:bookmarkStart w:id="6" w:name="_Toc101982851"/>
+      <w:bookmarkStart w:id="6" w:name="_Toc101995662"/>
       <w:r>
         <w:rPr>
           <w:rFonts w:ascii="Times New Roman" w:hAnsi="Times New Roman" w:cs="Times New Roman"/>
@@ -7544,7 +7537,7 @@
           <w:lang w:val="bg-BG"/>
         </w:rPr>
       </w:pPr>
-      <w:bookmarkStart w:id="7" w:name="_Toc101982852"/>
+      <w:bookmarkStart w:id="7" w:name="_Toc101995663"/>
       <w:r>
         <w:rPr>
           <w:rFonts w:ascii="Times New Roman" w:hAnsi="Times New Roman" w:cs="Times New Roman"/>
@@ -9677,7 +9670,7 @@
           <w:lang w:val="bg-BG"/>
         </w:rPr>
       </w:pPr>
-      <w:bookmarkStart w:id="8" w:name="_Toc101982853"/>
+      <w:bookmarkStart w:id="8" w:name="_Toc101995664"/>
       <w:r>
         <w:rPr>
           <w:rFonts w:ascii="Times New Roman" w:hAnsi="Times New Roman" w:cs="Times New Roman"/>
@@ -13275,7 +13268,7 @@
           <w:lang w:val="bg-BG"/>
         </w:rPr>
       </w:pPr>
-      <w:bookmarkStart w:id="9" w:name="_Toc101982854"/>
+      <w:bookmarkStart w:id="9" w:name="_Toc101995665"/>
       <w:r>
         <w:rPr>
           <w:rFonts w:ascii="Times New Roman" w:hAnsi="Times New Roman" w:cs="Times New Roman"/>
@@ -16359,7 +16352,7 @@
           <w:lang w:val="bg-BG"/>
         </w:rPr>
       </w:pPr>
-      <w:bookmarkStart w:id="10" w:name="_Toc101982855"/>
+      <w:bookmarkStart w:id="10" w:name="_Toc101995666"/>
       <w:r>
         <w:rPr>
           <w:rFonts w:ascii="Times New Roman" w:hAnsi="Times New Roman" w:cs="Times New Roman"/>
@@ -18321,7 +18314,7 @@
           <w:lang w:val="bg-BG"/>
         </w:rPr>
       </w:pPr>
-      <w:bookmarkStart w:id="11" w:name="_Toc101982856"/>
+      <w:bookmarkStart w:id="11" w:name="_Toc101995667"/>
       <w:r>
         <w:rPr>
           <w:rFonts w:ascii="Times New Roman" w:hAnsi="Times New Roman" w:cs="Times New Roman"/>
@@ -19837,7 +19830,7 @@
           <w:lang w:val="bg-BG"/>
         </w:rPr>
       </w:pPr>
-      <w:bookmarkStart w:id="12" w:name="_Toc101982857"/>
+      <w:bookmarkStart w:id="12" w:name="_Toc101995668"/>
       <w:r>
         <w:rPr>
           <w:rFonts w:ascii="Times New Roman" w:hAnsi="Times New Roman" w:cs="Times New Roman"/>
@@ -26338,7 +26331,7 @@
           <w:lang w:val="bg-BG"/>
         </w:rPr>
       </w:pPr>
-      <w:bookmarkStart w:id="13" w:name="_Toc101982858"/>
+      <w:bookmarkStart w:id="13" w:name="_Toc101995669"/>
       <w:r>
         <w:rPr>
           <w:rFonts w:ascii="Times New Roman" w:hAnsi="Times New Roman" w:cs="Times New Roman"/>
@@ -26866,7 +26859,7 @@
           <w:lang w:val="bg-BG"/>
         </w:rPr>
       </w:pPr>
-      <w:bookmarkStart w:id="14" w:name="_Toc101982859"/>
+      <w:bookmarkStart w:id="14" w:name="_Toc101995670"/>
       <w:r>
         <w:rPr>
           <w:rFonts w:ascii="Times New Roman" w:hAnsi="Times New Roman" w:cs="Times New Roman"/>
@@ -30386,7 +30379,7 @@
           <w:lang w:val="bg-BG"/>
         </w:rPr>
       </w:pPr>
-      <w:bookmarkStart w:id="15" w:name="_Toc101982860"/>
+      <w:bookmarkStart w:id="15" w:name="_Toc101995671"/>
       <w:r>
         <w:rPr>
           <w:rFonts w:ascii="Times New Roman" w:hAnsi="Times New Roman" w:cs="Times New Roman"/>
@@ -31060,7 +31053,7 @@
           <w:lang w:val="bg-BG"/>
         </w:rPr>
       </w:pPr>
-      <w:bookmarkStart w:id="16" w:name="_Toc101982861"/>
+      <w:bookmarkStart w:id="16" w:name="_Toc101995672"/>
       <w:r>
         <w:rPr>
           <w:rFonts w:ascii="Times New Roman" w:hAnsi="Times New Roman" w:cs="Times New Roman"/>
@@ -39016,7 +39009,7 @@
           <w:lang w:val="bg-BG"/>
         </w:rPr>
       </w:pPr>
-      <w:bookmarkStart w:id="17" w:name="_Toc101982862"/>
+      <w:bookmarkStart w:id="17" w:name="_Toc101995673"/>
       <w:r>
         <w:rPr>
           <w:rFonts w:ascii="Times New Roman" w:hAnsi="Times New Roman" w:cs="Times New Roman"/>
@@ -39859,7 +39852,7 @@
           <w:lang w:val="bg-BG"/>
         </w:rPr>
       </w:pPr>
-      <w:bookmarkStart w:id="18" w:name="_Toc101982863"/>
+      <w:bookmarkStart w:id="18" w:name="_Toc101995674"/>
       <w:r>
         <w:rPr>
           <w:rFonts w:ascii="Times New Roman" w:hAnsi="Times New Roman" w:cs="Times New Roman"/>
@@ -39888,7 +39881,7 @@
           <w:lang w:val="bg-BG"/>
         </w:rPr>
       </w:pPr>
-      <w:bookmarkStart w:id="19" w:name="_Toc101982864"/>
+      <w:bookmarkStart w:id="19" w:name="_Toc101995675"/>
       <w:r>
         <w:rPr>
           <w:rFonts w:ascii="Times New Roman" w:hAnsi="Times New Roman" w:cs="Times New Roman"/>
@@ -40101,7 +40094,7 @@
           <w:lang w:val="bg-BG"/>
         </w:rPr>
       </w:pPr>
-      <w:bookmarkStart w:id="20" w:name="_Toc101982865"/>
+      <w:bookmarkStart w:id="20" w:name="_Toc101995676"/>
       <w:r>
         <w:rPr>
           <w:rFonts w:ascii="Times New Roman" w:hAnsi="Times New Roman" w:cs="Times New Roman"/>
@@ -41366,7 +41359,7 @@
           <w:lang w:val="bg-BG"/>
         </w:rPr>
       </w:pPr>
-      <w:bookmarkStart w:id="21" w:name="_Toc101982866"/>
+      <w:bookmarkStart w:id="21" w:name="_Toc101995677"/>
       <w:r>
         <w:rPr>
           <w:rFonts w:ascii="Times New Roman" w:hAnsi="Times New Roman" w:cs="Times New Roman"/>
@@ -41612,7 +41605,31 @@
           <w:u w:val="single"/>
           <w:lang w:val="bg-BG"/>
         </w:rPr>
-        <w:t>Препоръки за бъдещо подобрения:</w:t>
+        <w:t>Препоръки за бъдещ</w:t>
+      </w:r>
+      <w:r>
+        <w:rPr>
+          <w:rFonts w:ascii="Times New Roman" w:hAnsi="Times New Roman" w:cs="Times New Roman"/>
+          <w:b/>
+          <w:bCs/>
+          <w:sz w:val="24"/>
+          <w:szCs w:val="24"/>
+          <w:u w:val="single"/>
+          <w:lang w:val="bg-BG"/>
+        </w:rPr>
+        <w:t>и</w:t>
+      </w:r>
+      <w:r>
+        <w:rPr>
+          <w:rFonts w:ascii="Times New Roman" w:hAnsi="Times New Roman" w:cs="Times New Roman"/>
+          <w:b/>
+          <w:bCs/>
+          <w:sz w:val="24"/>
+          <w:szCs w:val="24"/>
+          <w:u w:val="single"/>
+          <w:lang w:val="bg-BG"/>
+        </w:rPr>
+        <w:t xml:space="preserve"> подобрения:</w:t>
       </w:r>
     </w:p>
     <w:p>
@@ -41736,7 +41753,7 @@
           <w:lang w:val="bg-BG"/>
         </w:rPr>
       </w:pPr>
-      <w:bookmarkStart w:id="22" w:name="_Toc101982867"/>
+      <w:bookmarkStart w:id="22" w:name="_Toc101995678"/>
       <w:r>
         <w:rPr>
           <w:rFonts w:ascii="Times New Roman" w:hAnsi="Times New Roman" w:cs="Times New Roman"/>
@@ -42547,7 +42564,7 @@
           <w:lang w:val="bg-BG"/>
         </w:rPr>
       </w:pPr>
-      <w:bookmarkStart w:id="23" w:name="_Toc101982868"/>
+      <w:bookmarkStart w:id="23" w:name="_Toc101995679"/>
       <w:r>
         <w:rPr>
           <w:rFonts w:ascii="Times New Roman" w:hAnsi="Times New Roman" w:cs="Times New Roman"/>
@@ -43195,7 +43212,7 @@
           <w:lang w:val="bg-BG"/>
         </w:rPr>
       </w:pPr>
-      <w:bookmarkStart w:id="24" w:name="_Toc101982869"/>
+      <w:bookmarkStart w:id="24" w:name="_Toc101995680"/>
       <w:r>
         <w:rPr>
           <w:rFonts w:ascii="Times New Roman" w:hAnsi="Times New Roman" w:cs="Times New Roman"/>
@@ -43224,7 +43241,7 @@
           <w:lang w:val="bg-BG"/>
         </w:rPr>
       </w:pPr>
-      <w:bookmarkStart w:id="25" w:name="_Toc101982870"/>
+      <w:bookmarkStart w:id="25" w:name="_Toc101995681"/>
       <w:bookmarkStart w:id="26" w:name="_Hlk101982801"/>
       <w:r>
         <w:rPr>
@@ -43362,7 +43379,7 @@
 </file>
 
 <file path=word/endnotes.xml><?xml version="1.0" encoding="utf-8"?>
-<w:endnotes xmlns:wpc="http://schemas.microsoft.com/office/word/2010/wordprocessingCanvas" xmlns:cx="http://schemas.microsoft.com/office/drawing/2014/chartex" xmlns:cx1="http://schemas.microsoft.com/office/drawing/2015/9/8/chartex" xmlns:cx2="http://schemas.microsoft.com/office/drawing/2015/10/21/chartex" xmlns:cx3="http://schemas.microsoft.com/office/drawing/2016/5/9/chartex" xmlns:cx4="http://schemas.microsoft.com/office/drawing/2016/5/10/chartex" xmlns:cx5="http://schemas.microsoft.com/office/drawing/2016/5/11/chartex" xmlns:cx6="http://schemas.microsoft.com/office/drawing/2016/5/12/chartex" xmlns:cx7="http://schemas.microsoft.com/office/drawing/2016/5/13/chartex" xmlns:cx8="http://schemas.microsoft.com/office/drawing/2016/5/14/chartex" xmlns:mc="http://schemas.openxmlformats.org/markup-compatibility/2006" xmlns:aink="http://schemas.microsoft.com/office/drawing/2016/ink" xmlns:am3d="http://schemas.microsoft.com/office/drawing/2017/model3d" xmlns:o="urn:schemas-microsoft-com:office:office" xmlns:r="http://schemas.openxmlformats.org/officeDocument/2006/relationships" xmlns:m="http://schemas.openxmlformats.org/officeDocument/2006/math" xmlns:v="urn:schemas-microsoft-com:vml" xmlns:wp14="http://schemas.microsoft.com/office/word/2010/wordprocessingDrawing" xmlns:wp="http://schemas.openxmlformats.org/drawingml/2006/wordprocessingDrawing" xmlns:w10="urn:schemas-microsoft-com:office:word" xmlns:w="http://schemas.openxmlformats.org/wordprocessingml/2006/main" xmlns:w14="http://schemas.microsoft.com/office/word/2010/wordml" xmlns:w15="http://schemas.microsoft.com/office/word/2012/wordml" xmlns:w16cex="http://schemas.microsoft.com/office/word/2018/wordml/cex" xmlns:w16cid="http://schemas.microsoft.com/office/word/2016/wordml/cid" xmlns:w16="http://schemas.microsoft.com/office/word/2018/wordml" xmlns:w16sdtdh="http://schemas.microsoft.com/office/word/2020/wordml/sdtdatahash" xmlns:w16se="http://schemas.microsoft.com/office/word/2015/wordml/symex" xmlns:wpg="http://schemas.microsoft.com/office/word/2010/wordprocessingGroup" xmlns:wpi="http://schemas.microsoft.com/office/word/2010/wordprocessingInk" xmlns:wne="http://schemas.microsoft.com/office/word/2006/wordml" xmlns:wps="http://schemas.microsoft.com/office/word/2010/wordprocessingShape" mc:Ignorable="w14 w15 w16se w16cid w16 w16cex w16sdtdh wp14">
+<w:endnotes xmlns:wpc="http://schemas.microsoft.com/office/word/2010/wordprocessingCanvas" xmlns:cx="http://schemas.microsoft.com/office/drawing/2014/chartex" xmlns:cx1="http://schemas.microsoft.com/office/drawing/2015/9/8/chartex" xmlns:cx2="http://schemas.microsoft.com/office/drawing/2015/10/21/chartex" xmlns:cx3="http://schemas.microsoft.com/office/drawing/2016/5/9/chartex" xmlns:cx4="http://schemas.microsoft.com/office/drawing/2016/5/10/chartex" xmlns:cx5="http://schemas.microsoft.com/office/drawing/2016/5/11/chartex" xmlns:cx6="http://schemas.microsoft.com/office/drawing/2016/5/12/chartex" xmlns:cx7="http://schemas.microsoft.com/office/drawing/2016/5/13/chartex" xmlns:cx8="http://schemas.microsoft.com/office/drawing/2016/5/14/chartex" xmlns:mc="http://schemas.openxmlformats.org/markup-compatibility/2006" xmlns:aink="http://schemas.microsoft.com/office/drawing/2016/ink" xmlns:am3d="http://schemas.microsoft.com/office/drawing/2017/model3d" xmlns:o="urn:schemas-microsoft-com:office:office" xmlns:oel="http://schemas.microsoft.com/office/2019/extlst" xmlns:r="http://schemas.openxmlformats.org/officeDocument/2006/relationships" xmlns:m="http://schemas.openxmlformats.org/officeDocument/2006/math" xmlns:v="urn:schemas-microsoft-com:vml" xmlns:wp14="http://schemas.microsoft.com/office/word/2010/wordprocessingDrawing" xmlns:wp="http://schemas.openxmlformats.org/drawingml/2006/wordprocessingDrawing" xmlns:w10="urn:schemas-microsoft-com:office:word" xmlns:w="http://schemas.openxmlformats.org/wordprocessingml/2006/main" xmlns:w14="http://schemas.microsoft.com/office/word/2010/wordml" xmlns:w15="http://schemas.microsoft.com/office/word/2012/wordml" xmlns:w16cex="http://schemas.microsoft.com/office/word/2018/wordml/cex" xmlns:w16cid="http://schemas.microsoft.com/office/word/2016/wordml/cid" xmlns:w16="http://schemas.microsoft.com/office/word/2018/wordml" xmlns:w16sdtdh="http://schemas.microsoft.com/office/word/2020/wordml/sdtdatahash" xmlns:w16se="http://schemas.microsoft.com/office/word/2015/wordml/symex" xmlns:wpg="http://schemas.microsoft.com/office/word/2010/wordprocessingGroup" xmlns:wpi="http://schemas.microsoft.com/office/word/2010/wordprocessingInk" xmlns:wne="http://schemas.microsoft.com/office/word/2006/wordml" xmlns:wps="http://schemas.microsoft.com/office/word/2010/wordprocessingShape" mc:Ignorable="w14 w15 w16se w16cid w16 w16cex w16sdtdh wp14">
   <w:endnote w:type="separator" w:id="-1">
     <w:p>
       <w:pPr>
@@ -43387,7 +43404,7 @@
 </file>
 
 <file path=word/footer1.xml><?xml version="1.0" encoding="utf-8"?>
-<w:ftr xmlns:wpc="http://schemas.microsoft.com/office/word/2010/wordprocessingCanvas" xmlns:cx="http://schemas.microsoft.com/office/drawing/2014/chartex" xmlns:cx1="http://schemas.microsoft.com/office/drawing/2015/9/8/chartex" xmlns:cx2="http://schemas.microsoft.com/office/drawing/2015/10/21/chartex" xmlns:cx3="http://schemas.microsoft.com/office/drawing/2016/5/9/chartex" xmlns:cx4="http://schemas.microsoft.com/office/drawing/2016/5/10/chartex" xmlns:cx5="http://schemas.microsoft.com/office/drawing/2016/5/11/chartex" xmlns:cx6="http://schemas.microsoft.com/office/drawing/2016/5/12/chartex" xmlns:cx7="http://schemas.microsoft.com/office/drawing/2016/5/13/chartex" xmlns:cx8="http://schemas.microsoft.com/office/drawing/2016/5/14/chartex" xmlns:mc="http://schemas.openxmlformats.org/markup-compatibility/2006" xmlns:aink="http://schemas.microsoft.com/office/drawing/2016/ink" xmlns:am3d="http://schemas.microsoft.com/office/drawing/2017/model3d" xmlns:o="urn:schemas-microsoft-com:office:office" xmlns:r="http://schemas.openxmlformats.org/officeDocument/2006/relationships" xmlns:m="http://schemas.openxmlformats.org/officeDocument/2006/math" xmlns:v="urn:schemas-microsoft-com:vml" xmlns:wp14="http://schemas.microsoft.com/office/word/2010/wordprocessingDrawing" xmlns:wp="http://schemas.openxmlformats.org/drawingml/2006/wordprocessingDrawing" xmlns:w10="urn:schemas-microsoft-com:office:word" xmlns:w="http://schemas.openxmlformats.org/wordprocessingml/2006/main" xmlns:w14="http://schemas.microsoft.com/office/word/2010/wordml" xmlns:w15="http://schemas.microsoft.com/office/word/2012/wordml" xmlns:w16cex="http://schemas.microsoft.com/office/word/2018/wordml/cex" xmlns:w16cid="http://schemas.microsoft.com/office/word/2016/wordml/cid" xmlns:w16="http://schemas.microsoft.com/office/word/2018/wordml" xmlns:w16sdtdh="http://schemas.microsoft.com/office/word/2020/wordml/sdtdatahash" xmlns:w16se="http://schemas.microsoft.com/office/word/2015/wordml/symex" xmlns:wpg="http://schemas.microsoft.com/office/word/2010/wordprocessingGroup" xmlns:wpi="http://schemas.microsoft.com/office/word/2010/wordprocessingInk" xmlns:wne="http://schemas.microsoft.com/office/word/2006/wordml" xmlns:wps="http://schemas.microsoft.com/office/word/2010/wordprocessingShape" mc:Ignorable="w14 w15 w16se w16cid w16 w16cex w16sdtdh wp14">
+<w:ftr xmlns:wpc="http://schemas.microsoft.com/office/word/2010/wordprocessingCanvas" xmlns:cx="http://schemas.microsoft.com/office/drawing/2014/chartex" xmlns:cx1="http://schemas.microsoft.com/office/drawing/2015/9/8/chartex" xmlns:cx2="http://schemas.microsoft.com/office/drawing/2015/10/21/chartex" xmlns:cx3="http://schemas.microsoft.com/office/drawing/2016/5/9/chartex" xmlns:cx4="http://schemas.microsoft.com/office/drawing/2016/5/10/chartex" xmlns:cx5="http://schemas.microsoft.com/office/drawing/2016/5/11/chartex" xmlns:cx6="http://schemas.microsoft.com/office/drawing/2016/5/12/chartex" xmlns:cx7="http://schemas.microsoft.com/office/drawing/2016/5/13/chartex" xmlns:cx8="http://schemas.microsoft.com/office/drawing/2016/5/14/chartex" xmlns:mc="http://schemas.openxmlformats.org/markup-compatibility/2006" xmlns:aink="http://schemas.microsoft.com/office/drawing/2016/ink" xmlns:am3d="http://schemas.microsoft.com/office/drawing/2017/model3d" xmlns:o="urn:schemas-microsoft-com:office:office" xmlns:oel="http://schemas.microsoft.com/office/2019/extlst" xmlns:r="http://schemas.openxmlformats.org/officeDocument/2006/relationships" xmlns:m="http://schemas.openxmlformats.org/officeDocument/2006/math" xmlns:v="urn:schemas-microsoft-com:vml" xmlns:wp14="http://schemas.microsoft.com/office/word/2010/wordprocessingDrawing" xmlns:wp="http://schemas.openxmlformats.org/drawingml/2006/wordprocessingDrawing" xmlns:w10="urn:schemas-microsoft-com:office:word" xmlns:w="http://schemas.openxmlformats.org/wordprocessingml/2006/main" xmlns:w14="http://schemas.microsoft.com/office/word/2010/wordml" xmlns:w15="http://schemas.microsoft.com/office/word/2012/wordml" xmlns:w16cex="http://schemas.microsoft.com/office/word/2018/wordml/cex" xmlns:w16cid="http://schemas.microsoft.com/office/word/2016/wordml/cid" xmlns:w16="http://schemas.microsoft.com/office/word/2018/wordml" xmlns:w16sdtdh="http://schemas.microsoft.com/office/word/2020/wordml/sdtdatahash" xmlns:w16se="http://schemas.microsoft.com/office/word/2015/wordml/symex" xmlns:wpg="http://schemas.microsoft.com/office/word/2010/wordprocessingGroup" xmlns:wpi="http://schemas.microsoft.com/office/word/2010/wordprocessingInk" xmlns:wne="http://schemas.microsoft.com/office/word/2006/wordml" xmlns:wps="http://schemas.microsoft.com/office/word/2010/wordprocessingShape" mc:Ignorable="w14 w15 w16se w16cid w16 w16cex w16sdtdh wp14">
   <w:sdt>
     <w:sdtPr>
       <w:id w:val="-26409450"/>
@@ -43435,7 +43452,7 @@
 </file>
 
 <file path=word/footnotes.xml><?xml version="1.0" encoding="utf-8"?>
-<w:footnotes xmlns:wpc="http://schemas.microsoft.com/office/word/2010/wordprocessingCanvas" xmlns:cx="http://schemas.microsoft.com/office/drawing/2014/chartex" xmlns:cx1="http://schemas.microsoft.com/office/drawing/2015/9/8/chartex" xmlns:cx2="http://schemas.microsoft.com/office/drawing/2015/10/21/chartex" xmlns:cx3="http://schemas.microsoft.com/office/drawing/2016/5/9/chartex" xmlns:cx4="http://schemas.microsoft.com/office/drawing/2016/5/10/chartex" xmlns:cx5="http://schemas.microsoft.com/office/drawing/2016/5/11/chartex" xmlns:cx6="http://schemas.microsoft.com/office/drawing/2016/5/12/chartex" xmlns:cx7="http://schemas.microsoft.com/office/drawing/2016/5/13/chartex" xmlns:cx8="http://schemas.microsoft.com/office/drawing/2016/5/14/chartex" xmlns:mc="http://schemas.openxmlformats.org/markup-compatibility/2006" xmlns:aink="http://schemas.microsoft.com/office/drawing/2016/ink" xmlns:am3d="http://schemas.microsoft.com/office/drawing/2017/model3d" xmlns:o="urn:schemas-microsoft-com:office:office" xmlns:r="http://schemas.openxmlformats.org/officeDocument/2006/relationships" xmlns:m="http://schemas.openxmlformats.org/officeDocument/2006/math" xmlns:v="urn:schemas-microsoft-com:vml" xmlns:wp14="http://schemas.microsoft.com/office/word/2010/wordprocessingDrawing" xmlns:wp="http://schemas.openxmlformats.org/drawingml/2006/wordprocessingDrawing" xmlns:w10="urn:schemas-microsoft-com:office:word" xmlns:w="http://schemas.openxmlformats.org/wordprocessingml/2006/main" xmlns:w14="http://schemas.microsoft.com/office/word/2010/wordml" xmlns:w15="http://schemas.microsoft.com/office/word/2012/wordml" xmlns:w16cex="http://schemas.microsoft.com/office/word/2018/wordml/cex" xmlns:w16cid="http://schemas.microsoft.com/office/word/2016/wordml/cid" xmlns:w16="http://schemas.microsoft.com/office/word/2018/wordml" xmlns:w16sdtdh="http://schemas.microsoft.com/office/word/2020/wordml/sdtdatahash" xmlns:w16se="http://schemas.microsoft.com/office/word/2015/wordml/symex" xmlns:wpg="http://schemas.microsoft.com/office/word/2010/wordprocessingGroup" xmlns:wpi="http://schemas.microsoft.com/office/word/2010/wordprocessingInk" xmlns:wne="http://schemas.microsoft.com/office/word/2006/wordml" xmlns:wps="http://schemas.microsoft.com/office/word/2010/wordprocessingShape" mc:Ignorable="w14 w15 w16se w16cid w16 w16cex w16sdtdh wp14">
+<w:footnotes xmlns:wpc="http://schemas.microsoft.com/office/word/2010/wordprocessingCanvas" xmlns:cx="http://schemas.microsoft.com/office/drawing/2014/chartex" xmlns:cx1="http://schemas.microsoft.com/office/drawing/2015/9/8/chartex" xmlns:cx2="http://schemas.microsoft.com/office/drawing/2015/10/21/chartex" xmlns:cx3="http://schemas.microsoft.com/office/drawing/2016/5/9/chartex" xmlns:cx4="http://schemas.microsoft.com/office/drawing/2016/5/10/chartex" xmlns:cx5="http://schemas.microsoft.com/office/drawing/2016/5/11/chartex" xmlns:cx6="http://schemas.microsoft.com/office/drawing/2016/5/12/chartex" xmlns:cx7="http://schemas.microsoft.com/office/drawing/2016/5/13/chartex" xmlns:cx8="http://schemas.microsoft.com/office/drawing/2016/5/14/chartex" xmlns:mc="http://schemas.openxmlformats.org/markup-compatibility/2006" xmlns:aink="http://schemas.microsoft.com/office/drawing/2016/ink" xmlns:am3d="http://schemas.microsoft.com/office/drawing/2017/model3d" xmlns:o="urn:schemas-microsoft-com:office:office" xmlns:oel="http://schemas.microsoft.com/office/2019/extlst" xmlns:r="http://schemas.openxmlformats.org/officeDocument/2006/relationships" xmlns:m="http://schemas.openxmlformats.org/officeDocument/2006/math" xmlns:v="urn:schemas-microsoft-com:vml" xmlns:wp14="http://schemas.microsoft.com/office/word/2010/wordprocessingDrawing" xmlns:wp="http://schemas.openxmlformats.org/drawingml/2006/wordprocessingDrawing" xmlns:w10="urn:schemas-microsoft-com:office:word" xmlns:w="http://schemas.openxmlformats.org/wordprocessingml/2006/main" xmlns:w14="http://schemas.microsoft.com/office/word/2010/wordml" xmlns:w15="http://schemas.microsoft.com/office/word/2012/wordml" xmlns:w16cex="http://schemas.microsoft.com/office/word/2018/wordml/cex" xmlns:w16cid="http://schemas.microsoft.com/office/word/2016/wordml/cid" xmlns:w16="http://schemas.microsoft.com/office/word/2018/wordml" xmlns:w16sdtdh="http://schemas.microsoft.com/office/word/2020/wordml/sdtdatahash" xmlns:w16se="http://schemas.microsoft.com/office/word/2015/wordml/symex" xmlns:wpg="http://schemas.microsoft.com/office/word/2010/wordprocessingGroup" xmlns:wpi="http://schemas.microsoft.com/office/word/2010/wordprocessingInk" xmlns:wne="http://schemas.microsoft.com/office/word/2006/wordml" xmlns:wps="http://schemas.microsoft.com/office/word/2010/wordprocessingShape" mc:Ignorable="w14 w15 w16se w16cid w16 w16cex w16sdtdh wp14">
   <w:footnote w:type="separator" w:id="-1">
     <w:p>
       <w:pPr>
@@ -43460,7 +43477,7 @@
 </file>
 
 <file path=word/header1.xml><?xml version="1.0" encoding="utf-8"?>
-<w:hdr xmlns:wpc="http://schemas.microsoft.com/office/word/2010/wordprocessingCanvas" xmlns:cx="http://schemas.microsoft.com/office/drawing/2014/chartex" xmlns:cx1="http://schemas.microsoft.com/office/drawing/2015/9/8/chartex" xmlns:cx2="http://schemas.microsoft.com/office/drawing/2015/10/21/chartex" xmlns:cx3="http://schemas.microsoft.com/office/drawing/2016/5/9/chartex" xmlns:cx4="http://schemas.microsoft.com/office/drawing/2016/5/10/chartex" xmlns:cx5="http://schemas.microsoft.com/office/drawing/2016/5/11/chartex" xmlns:cx6="http://schemas.microsoft.com/office/drawing/2016/5/12/chartex" xmlns:cx7="http://schemas.microsoft.com/office/drawing/2016/5/13/chartex" xmlns:cx8="http://schemas.microsoft.com/office/drawing/2016/5/14/chartex" xmlns:mc="http://schemas.openxmlformats.org/markup-compatibility/2006" xmlns:aink="http://schemas.microsoft.com/office/drawing/2016/ink" xmlns:am3d="http://schemas.microsoft.com/office/drawing/2017/model3d" xmlns:o="urn:schemas-microsoft-com:office:office" xmlns:r="http://schemas.openxmlformats.org/officeDocument/2006/relationships" xmlns:m="http://schemas.openxmlformats.org/officeDocument/2006/math" xmlns:v="urn:schemas-microsoft-com:vml" xmlns:wp14="http://schemas.microsoft.com/office/word/2010/wordprocessingDrawing" xmlns:wp="http://schemas.openxmlformats.org/drawingml/2006/wordprocessingDrawing" xmlns:w10="urn:schemas-microsoft-com:office:word" xmlns:w="http://schemas.openxmlformats.org/wordprocessingml/2006/main" xmlns:w14="http://schemas.microsoft.com/office/word/2010/wordml" xmlns:w15="http://schemas.microsoft.com/office/word/2012/wordml" xmlns:w16cex="http://schemas.microsoft.com/office/word/2018/wordml/cex" xmlns:w16cid="http://schemas.microsoft.com/office/word/2016/wordml/cid" xmlns:w16="http://schemas.microsoft.com/office/word/2018/wordml" xmlns:w16sdtdh="http://schemas.microsoft.com/office/word/2020/wordml/sdtdatahash" xmlns:w16se="http://schemas.microsoft.com/office/word/2015/wordml/symex" xmlns:wpg="http://schemas.microsoft.com/office/word/2010/wordprocessingGroup" xmlns:wpi="http://schemas.microsoft.com/office/word/2010/wordprocessingInk" xmlns:wne="http://schemas.microsoft.com/office/word/2006/wordml" xmlns:wps="http://schemas.microsoft.com/office/word/2010/wordprocessingShape" mc:Ignorable="w14 w15 w16se w16cid w16 w16cex w16sdtdh wp14">
+<w:hdr xmlns:wpc="http://schemas.microsoft.com/office/word/2010/wordprocessingCanvas" xmlns:cx="http://schemas.microsoft.com/office/drawing/2014/chartex" xmlns:cx1="http://schemas.microsoft.com/office/drawing/2015/9/8/chartex" xmlns:cx2="http://schemas.microsoft.com/office/drawing/2015/10/21/chartex" xmlns:cx3="http://schemas.microsoft.com/office/drawing/2016/5/9/chartex" xmlns:cx4="http://schemas.microsoft.com/office/drawing/2016/5/10/chartex" xmlns:cx5="http://schemas.microsoft.com/office/drawing/2016/5/11/chartex" xmlns:cx6="http://schemas.microsoft.com/office/drawing/2016/5/12/chartex" xmlns:cx7="http://schemas.microsoft.com/office/drawing/2016/5/13/chartex" xmlns:cx8="http://schemas.microsoft.com/office/drawing/2016/5/14/chartex" xmlns:mc="http://schemas.openxmlformats.org/markup-compatibility/2006" xmlns:aink="http://schemas.microsoft.com/office/drawing/2016/ink" xmlns:am3d="http://schemas.microsoft.com/office/drawing/2017/model3d" xmlns:o="urn:schemas-microsoft-com:office:office" xmlns:oel="http://schemas.microsoft.com/office/2019/extlst" xmlns:r="http://schemas.openxmlformats.org/officeDocument/2006/relationships" xmlns:m="http://schemas.openxmlformats.org/officeDocument/2006/math" xmlns:v="urn:schemas-microsoft-com:vml" xmlns:wp14="http://schemas.microsoft.com/office/word/2010/wordprocessingDrawing" xmlns:wp="http://schemas.openxmlformats.org/drawingml/2006/wordprocessingDrawing" xmlns:w10="urn:schemas-microsoft-com:office:word" xmlns:w="http://schemas.openxmlformats.org/wordprocessingml/2006/main" xmlns:w14="http://schemas.microsoft.com/office/word/2010/wordml" xmlns:w15="http://schemas.microsoft.com/office/word/2012/wordml" xmlns:w16cex="http://schemas.microsoft.com/office/word/2018/wordml/cex" xmlns:w16cid="http://schemas.microsoft.com/office/word/2016/wordml/cid" xmlns:w16="http://schemas.microsoft.com/office/word/2018/wordml" xmlns:w16sdtdh="http://schemas.microsoft.com/office/word/2020/wordml/sdtdatahash" xmlns:w16se="http://schemas.microsoft.com/office/word/2015/wordml/symex" xmlns:wpg="http://schemas.microsoft.com/office/word/2010/wordprocessingGroup" xmlns:wpi="http://schemas.microsoft.com/office/word/2010/wordprocessingInk" xmlns:wne="http://schemas.microsoft.com/office/word/2006/wordml" xmlns:wps="http://schemas.microsoft.com/office/word/2010/wordprocessingShape" mc:Ignorable="w14 w15 w16se w16cid w16 w16cex w16sdtdh wp14">
   <w:p>
     <w:pPr>
       <w:pStyle w:val="Header"/>
@@ -43490,7 +43507,7 @@
 </file>
 
 <file path=word/numbering.xml><?xml version="1.0" encoding="utf-8"?>
-<w:numbering xmlns:wpc="http://schemas.microsoft.com/office/word/2010/wordprocessingCanvas" xmlns:cx="http://schemas.microsoft.com/office/drawing/2014/chartex" xmlns:cx1="http://schemas.microsoft.com/office/drawing/2015/9/8/chartex" xmlns:cx2="http://schemas.microsoft.com/office/drawing/2015/10/21/chartex" xmlns:cx3="http://schemas.microsoft.com/office/drawing/2016/5/9/chartex" xmlns:cx4="http://schemas.microsoft.com/office/drawing/2016/5/10/chartex" xmlns:cx5="http://schemas.microsoft.com/office/drawing/2016/5/11/chartex" xmlns:cx6="http://schemas.microsoft.com/office/drawing/2016/5/12/chartex" xmlns:cx7="http://schemas.microsoft.com/office/drawing/2016/5/13/chartex" xmlns:cx8="http://schemas.microsoft.com/office/drawing/2016/5/14/chartex" xmlns:mc="http://schemas.openxmlformats.org/markup-compatibility/2006" xmlns:aink="http://schemas.microsoft.com/office/drawing/2016/ink" xmlns:am3d="http://schemas.microsoft.com/office/drawing/2017/model3d" xmlns:o="urn:schemas-microsoft-com:office:office" xmlns:r="http://schemas.openxmlformats.org/officeDocument/2006/relationships" xmlns:m="http://schemas.openxmlformats.org/officeDocument/2006/math" xmlns:v="urn:schemas-microsoft-com:vml" xmlns:wp14="http://schemas.microsoft.com/office/word/2010/wordprocessingDrawing" xmlns:wp="http://schemas.openxmlformats.org/drawingml/2006/wordprocessingDrawing" xmlns:w10="urn:schemas-microsoft-com:office:word" xmlns:w="http://schemas.openxmlformats.org/wordprocessingml/2006/main" xmlns:w14="http://schemas.microsoft.com/office/word/2010/wordml" xmlns:w15="http://schemas.microsoft.com/office/word/2012/wordml" xmlns:w16cex="http://schemas.microsoft.com/office/word/2018/wordml/cex" xmlns:w16cid="http://schemas.microsoft.com/office/word/2016/wordml/cid" xmlns:w16="http://schemas.microsoft.com/office/word/2018/wordml" xmlns:w16sdtdh="http://schemas.microsoft.com/office/word/2020/wordml/sdtdatahash" xmlns:w16se="http://schemas.microsoft.com/office/word/2015/wordml/symex" xmlns:wpg="http://schemas.microsoft.com/office/word/2010/wordprocessingGroup" xmlns:wpi="http://schemas.microsoft.com/office/word/2010/wordprocessingInk" xmlns:wne="http://schemas.microsoft.com/office/word/2006/wordml" xmlns:wps="http://schemas.microsoft.com/office/word/2010/wordprocessingShape" mc:Ignorable="w14 w15 w16se w16cid w16 w16cex w16sdtdh wp14">
+<w:numbering xmlns:wpc="http://schemas.microsoft.com/office/word/2010/wordprocessingCanvas" xmlns:cx="http://schemas.microsoft.com/office/drawing/2014/chartex" xmlns:cx1="http://schemas.microsoft.com/office/drawing/2015/9/8/chartex" xmlns:cx2="http://schemas.microsoft.com/office/drawing/2015/10/21/chartex" xmlns:cx3="http://schemas.microsoft.com/office/drawing/2016/5/9/chartex" xmlns:cx4="http://schemas.microsoft.com/office/drawing/2016/5/10/chartex" xmlns:cx5="http://schemas.microsoft.com/office/drawing/2016/5/11/chartex" xmlns:cx6="http://schemas.microsoft.com/office/drawing/2016/5/12/chartex" xmlns:cx7="http://schemas.microsoft.com/office/drawing/2016/5/13/chartex" xmlns:cx8="http://schemas.microsoft.com/office/drawing/2016/5/14/chartex" xmlns:mc="http://schemas.openxmlformats.org/markup-compatibility/2006" xmlns:aink="http://schemas.microsoft.com/office/drawing/2016/ink" xmlns:am3d="http://schemas.microsoft.com/office/drawing/2017/model3d" xmlns:o="urn:schemas-microsoft-com:office:office" xmlns:oel="http://schemas.microsoft.com/office/2019/extlst" xmlns:r="http://schemas.openxmlformats.org/officeDocument/2006/relationships" xmlns:m="http://schemas.openxmlformats.org/officeDocument/2006/math" xmlns:v="urn:schemas-microsoft-com:vml" xmlns:wp14="http://schemas.microsoft.com/office/word/2010/wordprocessingDrawing" xmlns:wp="http://schemas.openxmlformats.org/drawingml/2006/wordprocessingDrawing" xmlns:w10="urn:schemas-microsoft-com:office:word" xmlns:w="http://schemas.openxmlformats.org/wordprocessingml/2006/main" xmlns:w14="http://schemas.microsoft.com/office/word/2010/wordml" xmlns:w15="http://schemas.microsoft.com/office/word/2012/wordml" xmlns:w16cex="http://schemas.microsoft.com/office/word/2018/wordml/cex" xmlns:w16cid="http://schemas.microsoft.com/office/word/2016/wordml/cid" xmlns:w16="http://schemas.microsoft.com/office/word/2018/wordml" xmlns:w16sdtdh="http://schemas.microsoft.com/office/word/2020/wordml/sdtdatahash" xmlns:w16se="http://schemas.microsoft.com/office/word/2015/wordml/symex" xmlns:wpg="http://schemas.microsoft.com/office/word/2010/wordprocessingGroup" xmlns:wpi="http://schemas.microsoft.com/office/word/2010/wordprocessingInk" xmlns:wne="http://schemas.microsoft.com/office/word/2006/wordml" xmlns:wps="http://schemas.microsoft.com/office/word/2010/wordprocessingShape" mc:Ignorable="w14 w15 w16se w16cid w16 w16cex w16sdtdh wp14">
   <w:abstractNum w:abstractNumId="0" w15:restartNumberingAfterBreak="0">
     <w:nsid w:val="08D50BC9"/>
     <w:multiLevelType w:val="hybridMultilevel"/>

</xml_diff>